<commit_message>
finale Abgabe: Doku ausgetauscht main.cpp durch Kommentare und Einrückungen ergänzt.
</commit_message>
<xml_diff>
--- a/Breuer/Doku Breuer.docx
+++ b/Breuer/Doku Breuer.docx
@@ -9,28 +9,41 @@
           <w:szCs w:val="32"/>
         </w:rPr>
       </w:pPr>
-      <w:proofErr w:type="spellStart"/>
       <w:r>
         <w:rPr>
           <w:sz w:val="32"/>
           <w:szCs w:val="32"/>
         </w:rPr>
-        <w:t>Dokumenation</w:t>
-      </w:r>
-      <w:proofErr w:type="spellEnd"/>
+        <w:t>Dokumenation zur Stoppuhr</w:t>
+      </w:r>
       <w:r>
         <w:rPr>
           <w:sz w:val="32"/>
           <w:szCs w:val="32"/>
         </w:rPr>
-        <w:t xml:space="preserve"> zur Stoppuhr</w:t>
-      </w:r>
-      <w:r>
+        <w:t>: Gruppe Nimbus2000</w:t>
+      </w:r>
+    </w:p>
+    <w:p>
+      <w:pPr>
         <w:rPr>
           <w:sz w:val="32"/>
           <w:szCs w:val="32"/>
         </w:rPr>
-        <w:t>: Gruppe Nimbus2000</w:t>
+      </w:pPr>
+      <w:r>
+        <w:rPr>
+          <w:sz w:val="32"/>
+          <w:szCs w:val="32"/>
+        </w:rPr>
+        <w:t xml:space="preserve">Von </w:t>
+      </w:r>
+      <w:r>
+        <w:rPr>
+          <w:sz w:val="32"/>
+          <w:szCs w:val="32"/>
+        </w:rPr>
+        <w:t>Christian Hermes, Lucas Vianden, Titus Lange und Ina Cirpka</w:t>
       </w:r>
     </w:p>
     <w:p>
@@ -47,10 +60,16 @@
         </w:rPr>
         <w:t>UML-Diagramm</w:t>
       </w:r>
-    </w:p>
-    <w:p>
-      <w:pPr>
-        <w:jc w:val="center"/>
+      <w:r>
+        <w:rPr>
+          <w:b/>
+          <w:bCs/>
+        </w:rPr>
+        <w:t>:</w:t>
+      </w:r>
+    </w:p>
+    <w:p>
+      <w:pPr>
         <w:rPr>
           <w:b/>
           <w:bCs/>
@@ -61,11 +80,12 @@
         <w:rPr>
           <w:b/>
           <w:bCs/>
+          <w:noProof/>
           <w:lang w:val="en-US"/>
         </w:rPr>
         <w:drawing>
-          <wp:inline distT="0" distB="0" distL="0" distR="0" wp14:anchorId="003C346D" wp14:editId="7FB28A61">
-            <wp:extent cx="4172164" cy="4273769"/>
+          <wp:inline distT="0" distB="0" distL="0" distR="0" wp14:anchorId="003C346D" wp14:editId="2FD7FD3B">
+            <wp:extent cx="5355966" cy="5486400"/>
             <wp:effectExtent l="0" t="0" r="0" b="0"/>
             <wp:docPr id="1" name="Grafik 1"/>
             <wp:cNvGraphicFramePr>
@@ -93,7 +113,7 @@
                   <pic:spPr>
                     <a:xfrm>
                       <a:off x="0" y="0"/>
-                      <a:ext cx="4172164" cy="4273769"/>
+                      <a:ext cx="5362096" cy="5492680"/>
                     </a:xfrm>
                     <a:prstGeom prst="rect">
                       <a:avLst/>
@@ -107,31 +127,64 @@
       </w:r>
     </w:p>
     <w:p>
+      <w:r>
+        <w:t xml:space="preserve">Die Grundstruktur </w:t>
+      </w:r>
+      <w:r>
+        <w:t xml:space="preserve">des Programs ist durch </w:t>
+      </w:r>
+      <w:r>
+        <w:t xml:space="preserve">die Vorlage Template_Stoppuhr vorgegeben und wurde hier verwendet. Davon ausgehend </w:t>
+      </w:r>
+      <w:r>
+        <w:t xml:space="preserve">wurde die Klasse App erweitert und das Hauptprogramm </w:t>
+      </w:r>
+      <w:r>
+        <w:t>main()</w:t>
+      </w:r>
+      <w:r>
+        <w:t xml:space="preserve"> ergänzt.</w:t>
+      </w:r>
+      <w:r>
+        <w:t xml:space="preserve"> Daher ist das in Lea hochgeladene main.cpp ausreichend.</w:t>
+      </w:r>
+    </w:p>
+    <w:p>
       <w:pPr>
         <w:rPr>
           <w:b/>
           <w:bCs/>
         </w:rPr>
       </w:pPr>
-      <w:r>
+    </w:p>
+    <w:p>
+      <w:pPr>
+        <w:pageBreakBefore/>
         <w:rPr>
           <w:b/>
           <w:bCs/>
         </w:rPr>
-        <w:t xml:space="preserve">Grundstruktur </w:t>
-      </w:r>
+      </w:pPr>
       <w:r>
         <w:rPr>
           <w:b/>
           <w:bCs/>
         </w:rPr>
-        <w:t>vom Programm</w:t>
+        <w:lastRenderedPageBreak/>
+        <w:t xml:space="preserve">Grundstruktur </w:t>
       </w:r>
       <w:r>
         <w:rPr>
           <w:b/>
           <w:bCs/>
         </w:rPr>
+        <w:t>vom Programm</w:t>
+      </w:r>
+      <w:r>
+        <w:rPr>
+          <w:b/>
+          <w:bCs/>
+        </w:rPr>
         <w:t>:</w:t>
       </w:r>
     </w:p>
@@ -144,20 +197,13 @@
         </w:numPr>
       </w:pPr>
       <w:r>
-        <w:t xml:space="preserve">Die Applikation besteht aus der Klasse App, welche von </w:t>
-      </w:r>
-      <w:proofErr w:type="spellStart"/>
-      <w:proofErr w:type="gramStart"/>
-      <w:r>
-        <w:t>Timer</w:t>
-      </w:r>
-      <w:proofErr w:type="spellEnd"/>
-      <w:r>
-        <w:t>::</w:t>
-      </w:r>
-      <w:proofErr w:type="gramEnd"/>
-      <w:r>
-        <w:t>Task erbt</w:t>
+        <w:t>Die Applikation besteht aus der Klasse App, welche vo</w:t>
+      </w:r>
+      <w:r>
+        <w:t>m abstrakten</w:t>
+      </w:r>
+      <w:r>
+        <w:t xml:space="preserve"> Timer::Task erbt</w:t>
       </w:r>
     </w:p>
     <w:p>
@@ -169,15 +215,7 @@
         </w:numPr>
       </w:pPr>
       <w:r>
-        <w:t xml:space="preserve">Durch die Vererbung kann das Objekt vom </w:t>
-      </w:r>
-      <w:proofErr w:type="spellStart"/>
-      <w:r>
-        <w:t>Timer</w:t>
-      </w:r>
-      <w:proofErr w:type="spellEnd"/>
-      <w:r>
-        <w:t xml:space="preserve"> zyklisch aufgerufen werden</w:t>
+        <w:t>Timer verwaltet eine Liste von Task-Objekten</w:t>
       </w:r>
     </w:p>
     <w:p>
@@ -189,7 +227,7 @@
         </w:numPr>
       </w:pPr>
       <w:r>
-        <w:t>Die Klasse App implementiert eine zustandsbasierte Stoppuhr</w:t>
+        <w:t>Durch die Vererbung stellt App die Methode update() bereit und kann beim Timer registriert werden.</w:t>
       </w:r>
     </w:p>
     <w:p>
@@ -201,6 +239,30 @@
         </w:numPr>
       </w:pPr>
       <w:r>
+        <w:t>Nach der Registrierung wird die Methode update() zyklisch durch den Timer-Interrupt aufgerufen.</w:t>
+      </w:r>
+    </w:p>
+    <w:p>
+      <w:pPr>
+        <w:pStyle w:val="Listenabsatz"/>
+        <w:numPr>
+          <w:ilvl w:val="0"/>
+          <w:numId w:val="2"/>
+        </w:numPr>
+      </w:pPr>
+      <w:r>
+        <w:t>Die Klasse App implementiert eine zustandsbasierte Stoppuhr</w:t>
+      </w:r>
+    </w:p>
+    <w:p>
+      <w:pPr>
+        <w:pStyle w:val="Listenabsatz"/>
+        <w:numPr>
+          <w:ilvl w:val="0"/>
+          <w:numId w:val="2"/>
+        </w:numPr>
+      </w:pPr>
+      <w:r>
         <w:t xml:space="preserve">Die </w:t>
       </w:r>
       <w:r>
@@ -213,13 +275,11 @@
         <w:t xml:space="preserve"> zur besseren Lesbarkeit</w:t>
       </w:r>
       <w:r>
-        <w:t xml:space="preserve"> durch </w:t>
-      </w:r>
-      <w:proofErr w:type="spellStart"/>
-      <w:r>
-        <w:t>enum</w:t>
-      </w:r>
-      <w:proofErr w:type="spellEnd"/>
+        <w:t xml:space="preserve"> und Wartbarkeit</w:t>
+      </w:r>
+      <w:r>
+        <w:t xml:space="preserve"> durch enum</w:t>
+      </w:r>
       <w:r>
         <w:t>-States</w:t>
       </w:r>
@@ -238,16 +298,11 @@
           <w:numId w:val="2"/>
         </w:numPr>
       </w:pPr>
-      <w:proofErr w:type="spellStart"/>
       <w:r>
         <w:t>I</w:t>
       </w:r>
       <w:r>
-        <w:t>f</w:t>
-      </w:r>
-      <w:proofErr w:type="spellEnd"/>
-      <w:r>
-        <w:t xml:space="preserve">-Abfragen </w:t>
+        <w:t xml:space="preserve">f-Abfragen </w:t>
       </w:r>
       <w:r>
         <w:t>stellen sicher, dass nur sinnvolle Zustandswechsel möglich sind</w:t>
@@ -274,24 +329,14 @@
       <w:r>
         <w:t xml:space="preserve">Tabelle </w:t>
       </w:r>
-      <w:r>
-        <w:fldChar w:fldCharType="begin"/>
-      </w:r>
-      <w:r>
-        <w:instrText xml:space="preserve"> SEQ Tabelle \* ARABIC </w:instrText>
-      </w:r>
-      <w:r>
-        <w:fldChar w:fldCharType="separate"/>
-      </w:r>
-      <w:r>
-        <w:rPr>
-          <w:noProof/>
-        </w:rPr>
-        <w:t>1</w:t>
-      </w:r>
-      <w:r>
-        <w:fldChar w:fldCharType="end"/>
-      </w:r>
+      <w:fldSimple w:instr=" SEQ Tabelle \* ARABIC ">
+        <w:r>
+          <w:rPr>
+            <w:noProof/>
+          </w:rPr>
+          <w:t>1</w:t>
+        </w:r>
+      </w:fldSimple>
       <w:r>
         <w:t xml:space="preserve">: </w:t>
       </w:r>
@@ -504,10 +549,7 @@
           </w:tcPr>
           <w:p>
             <w:r>
-              <w:t>Btn</w:t>
-            </w:r>
-            <w:r>
-              <w:t>3</w:t>
+              <w:t>Btn3</w:t>
             </w:r>
           </w:p>
         </w:tc>
@@ -522,21 +564,8 @@
         </w:numPr>
       </w:pPr>
       <w:r>
-        <w:t xml:space="preserve">Die Zeitmessung erfolgt </w:t>
-      </w:r>
-      <w:proofErr w:type="spellStart"/>
-      <w:r>
-        <w:t>interrupt</w:t>
-      </w:r>
-      <w:proofErr w:type="spellEnd"/>
-      <w:r>
-        <w:t xml:space="preserve">-gesteuert über einen periodischen </w:t>
-      </w:r>
-      <w:proofErr w:type="spellStart"/>
-      <w:r>
-        <w:t>Timer</w:t>
-      </w:r>
-      <w:proofErr w:type="spellEnd"/>
+        <w:t>Die Zeitmessung erfolgt interrupt-gesteuert über einen periodischen Timer</w:t>
+      </w:r>
       <w:r>
         <w:t xml:space="preserve"> </w:t>
       </w:r>
@@ -550,19 +579,17 @@
         </w:numPr>
       </w:pPr>
       <w:r>
-        <w:t xml:space="preserve">Dauer eines </w:t>
-      </w:r>
-      <w:proofErr w:type="spellStart"/>
-      <w:r>
-        <w:t>Timer</w:t>
-      </w:r>
-      <w:proofErr w:type="spellEnd"/>
-      <w:r>
-        <w:t>-Ticks</w:t>
-      </w:r>
-      <w:r>
-        <w:t xml:space="preserve"> </w:t>
-      </w:r>
+        <w:t>Die Dauer eines Timer-Ticks T wird im Konstruktor der Klasse App berechnet</w:t>
+      </w:r>
+    </w:p>
+    <w:p>
+      <w:pPr>
+        <w:pStyle w:val="Listenabsatz"/>
+        <w:numPr>
+          <w:ilvl w:val="2"/>
+          <w:numId w:val="2"/>
+        </w:numPr>
+      </w:pPr>
       <w:r>
         <w:rPr>
           <w:b/>
@@ -571,13 +598,19 @@
         <w:t>T</w:t>
       </w:r>
       <w:r>
-        <w:t xml:space="preserve"> wird in Konstruktor berech</w:t>
-      </w:r>
-      <w:r>
-        <w:t>n</w:t>
-      </w:r>
-      <w:r>
-        <w:t xml:space="preserve">et </w:t>
+        <w:t xml:space="preserve"> = timer-&gt;getCycleTime() * 1E-6f</w:t>
+      </w:r>
+      <w:r>
+        <w:t xml:space="preserve"> </w:t>
+      </w:r>
+      <w:r>
+        <w:t>(</w:t>
+      </w:r>
+      <w:r>
+        <w:t>Zeile 49</w:t>
+      </w:r>
+      <w:r>
+        <w:t>)</w:t>
       </w:r>
     </w:p>
     <w:p>
@@ -589,47 +622,80 @@
         </w:numPr>
       </w:pPr>
       <w:r>
+        <w:t>getCycleTime() liefert µs</w:t>
+      </w:r>
+    </w:p>
+    <w:p>
+      <w:pPr>
+        <w:pStyle w:val="Listenabsatz"/>
+        <w:numPr>
+          <w:ilvl w:val="2"/>
+          <w:numId w:val="2"/>
+        </w:numPr>
+      </w:pPr>
+      <w:r>
+        <w:t xml:space="preserve">Multiplikation mit 1E-6 </w:t>
+      </w:r>
+      <w:r>
+        <w:t>-&gt;</w:t>
+      </w:r>
+      <w:r>
+        <w:t xml:space="preserve"> Sekunden</w:t>
+      </w:r>
+    </w:p>
+    <w:p>
+      <w:pPr>
+        <w:pStyle w:val="Listenabsatz"/>
+        <w:numPr>
+          <w:ilvl w:val="1"/>
+          <w:numId w:val="2"/>
+        </w:numPr>
+      </w:pPr>
+      <w:r>
+        <w:t xml:space="preserve">Bei jedem </w:t>
+      </w:r>
+      <w:r>
+        <w:t>Timer-Ereignis wird die Methode update() aufgerufen</w:t>
+      </w:r>
+      <w:r>
+        <w:t xml:space="preserve"> und ein Counter </w:t>
+      </w:r>
+      <w:r>
         <w:rPr>
           <w:b/>
           <w:bCs/>
         </w:rPr>
-        <w:t>T</w:t>
-      </w:r>
-      <w:r>
-        <w:t xml:space="preserve"> = </w:t>
-      </w:r>
-      <w:proofErr w:type="spellStart"/>
-      <w:r>
-        <w:t>timer</w:t>
-      </w:r>
-      <w:proofErr w:type="spellEnd"/>
-      <w:r>
-        <w:t>-&gt;</w:t>
-      </w:r>
-      <w:proofErr w:type="spellStart"/>
-      <w:proofErr w:type="gramStart"/>
-      <w:r>
-        <w:t>getCycleTime</w:t>
-      </w:r>
-      <w:proofErr w:type="spellEnd"/>
-      <w:r>
-        <w:t>(</w:t>
-      </w:r>
-      <w:proofErr w:type="gramEnd"/>
-      <w:r>
-        <w:t>) * 1E-6f</w:t>
-      </w:r>
-      <w:r>
-        <w:t xml:space="preserve"> </w:t>
-      </w:r>
-      <w:r>
-        <w:t>(</w:t>
-      </w:r>
-      <w:r>
-        <w:t>Zeile 49</w:t>
-      </w:r>
-      <w:r>
-        <w:t>)</w:t>
+        <w:t xml:space="preserve">cnt </w:t>
+      </w:r>
+      <w:r>
+        <w:t>erhöht, wenn der Zustand R</w:t>
+      </w:r>
+      <w:r>
+        <w:t>UNNING</w:t>
+      </w:r>
+      <w:r>
+        <w:t xml:space="preserve"> ist (Zeile 55 bis 61)</w:t>
+      </w:r>
+    </w:p>
+    <w:p>
+      <w:pPr>
+        <w:pStyle w:val="Listenabsatz"/>
+        <w:numPr>
+          <w:ilvl w:val="2"/>
+          <w:numId w:val="2"/>
+        </w:numPr>
+      </w:pPr>
+      <w:r>
+        <w:t>Wichtig: Nur bei Zustand R</w:t>
+      </w:r>
+      <w:r>
+        <w:t>UNNING</w:t>
+      </w:r>
+      <w:r>
+        <w:t xml:space="preserve">; </w:t>
+      </w:r>
+      <w:r>
+        <w:t xml:space="preserve">Zeit läuft nicht bei STOPPED weiter </w:t>
       </w:r>
     </w:p>
     <w:p>
@@ -641,45 +707,43 @@
         </w:numPr>
       </w:pPr>
       <w:r>
-        <w:t xml:space="preserve">Bei jedem </w:t>
-      </w:r>
-      <w:proofErr w:type="spellStart"/>
-      <w:r>
-        <w:t>Timer</w:t>
-      </w:r>
-      <w:proofErr w:type="spellEnd"/>
-      <w:r>
-        <w:t xml:space="preserve">-Ereignis wird die Methode </w:t>
-      </w:r>
-      <w:proofErr w:type="gramStart"/>
-      <w:r>
-        <w:t>update(</w:t>
-      </w:r>
-      <w:proofErr w:type="gramEnd"/>
-      <w:r>
-        <w:t>) aufgerufen</w:t>
-      </w:r>
-      <w:r>
-        <w:t xml:space="preserve"> und ein Counter </w:t>
-      </w:r>
-      <w:proofErr w:type="spellStart"/>
+        <w:t>Die aktuelle Zeit berechnet sich in getTime() aus</w:t>
+      </w:r>
       <w:r>
         <w:rPr>
           <w:b/>
           <w:bCs/>
         </w:rPr>
-        <w:t>cnt</w:t>
-      </w:r>
-      <w:proofErr w:type="spellEnd"/>
+        <w:t xml:space="preserve"> </w:t>
+      </w:r>
       <w:r>
         <w:rPr>
           <w:b/>
           <w:bCs/>
         </w:rPr>
+        <w:t>cnt*T</w:t>
+      </w:r>
+      <w:r>
+        <w:rPr>
+          <w:b/>
+          <w:bCs/>
+        </w:rPr>
         <w:t xml:space="preserve"> </w:t>
       </w:r>
       <w:r>
-        <w:t>erhöht, wenn der Zustand Running ist (Zeile 55 bis 61)</w:t>
+        <w:t>(Zeile 95 bis 98)</w:t>
+      </w:r>
+    </w:p>
+    <w:p>
+      <w:pPr>
+        <w:pStyle w:val="Listenabsatz"/>
+        <w:numPr>
+          <w:ilvl w:val="0"/>
+          <w:numId w:val="2"/>
+        </w:numPr>
+      </w:pPr>
+      <w:r>
+        <w:t>Das Hauptprogramm (main) übernimmt:</w:t>
       </w:r>
     </w:p>
     <w:p>
@@ -691,241 +755,271 @@
         </w:numPr>
       </w:pPr>
       <w:r>
-        <w:t xml:space="preserve">In </w:t>
-      </w:r>
-      <w:proofErr w:type="spellStart"/>
-      <w:proofErr w:type="gramStart"/>
-      <w:r>
-        <w:t>getTime</w:t>
-      </w:r>
-      <w:proofErr w:type="spellEnd"/>
-      <w:r>
-        <w:t>(</w:t>
-      </w:r>
-      <w:proofErr w:type="gramEnd"/>
-      <w:r>
-        <w:t xml:space="preserve">) </w:t>
-      </w:r>
-      <w:r>
-        <w:t xml:space="preserve">berechnet sich die Zeit aus </w:t>
-      </w:r>
-      <w:proofErr w:type="spellStart"/>
+        <w:t>Tasterabfrage</w:t>
+      </w:r>
+    </w:p>
+    <w:p>
+      <w:pPr>
+        <w:pStyle w:val="Listenabsatz"/>
+        <w:numPr>
+          <w:ilvl w:val="1"/>
+          <w:numId w:val="2"/>
+        </w:numPr>
+      </w:pPr>
+      <w:r>
+        <w:t>Auswertung der Zustandwechsel</w:t>
+      </w:r>
+    </w:p>
+    <w:p>
+      <w:pPr>
+        <w:pStyle w:val="Listenabsatz"/>
+        <w:numPr>
+          <w:ilvl w:val="1"/>
+          <w:numId w:val="2"/>
+        </w:numPr>
+      </w:pPr>
+      <w:r>
+        <w:t>Anzeige auf dem LCD</w:t>
+      </w:r>
+    </w:p>
+    <w:p>
+      <w:pPr>
+        <w:pStyle w:val="Listenabsatz"/>
+        <w:numPr>
+          <w:ilvl w:val="1"/>
+          <w:numId w:val="2"/>
+        </w:numPr>
+      </w:pPr>
+      <w:r>
+        <w:t>Visualisierung der Zeit</w:t>
+      </w:r>
+      <w:r>
+        <w:t xml:space="preserve"> durch Balken</w:t>
+      </w:r>
+      <w:r>
+        <w:t>darstellung</w:t>
+      </w:r>
+    </w:p>
+    <w:p>
       <w:r>
         <w:rPr>
           <w:b/>
           <w:bCs/>
         </w:rPr>
-        <w:t>cnt</w:t>
-      </w:r>
-      <w:proofErr w:type="spellEnd"/>
-      <w:r>
+        <w:t xml:space="preserve">Bedienung: </w:t>
+      </w:r>
+      <w:r>
+        <w:t>(</w:t>
+      </w:r>
+      <w:r>
+        <w:t xml:space="preserve">Siehe </w:t>
+      </w:r>
+      <w:r>
+        <w:t xml:space="preserve">auch </w:t>
+      </w:r>
+      <w:r>
+        <w:t>Tabelle</w:t>
+      </w:r>
+      <w:r>
+        <w:t xml:space="preserve"> 1)</w:t>
+      </w:r>
+    </w:p>
+    <w:p>
+      <w:pPr>
+        <w:pStyle w:val="Listenabsatz"/>
+        <w:numPr>
+          <w:ilvl w:val="0"/>
+          <w:numId w:val="4"/>
+        </w:numPr>
+      </w:pPr>
+      <w:r>
+        <w:t>Btn1: Startet die Stoppuhr</w:t>
+      </w:r>
+      <w:r>
+        <w:t>, wenn im Zustand CLEAR oder STOPPED</w:t>
+      </w:r>
+    </w:p>
+    <w:p>
+      <w:pPr>
+        <w:pStyle w:val="Listenabsatz"/>
+        <w:numPr>
+          <w:ilvl w:val="0"/>
+          <w:numId w:val="4"/>
+        </w:numPr>
+      </w:pPr>
+      <w:r>
+        <w:t>Btn2:</w:t>
+      </w:r>
+      <w:r>
+        <w:t xml:space="preserve"> </w:t>
+      </w:r>
+      <w:r>
+        <w:t>Stoppt die laufende Zeit</w:t>
+      </w:r>
+      <w:r>
+        <w:t xml:space="preserve">, wenn </w:t>
+      </w:r>
+      <w:r>
+        <w:t>im Zustand RUNNING</w:t>
+      </w:r>
+    </w:p>
+    <w:p>
+      <w:pPr>
+        <w:pStyle w:val="Listenabsatz"/>
+        <w:numPr>
+          <w:ilvl w:val="0"/>
+          <w:numId w:val="4"/>
+        </w:numPr>
+      </w:pPr>
+      <w:r>
+        <w:t>Btn3</w:t>
+      </w:r>
+      <w:r>
+        <w:t xml:space="preserve">: </w:t>
+      </w:r>
+      <w:r>
+        <w:t>Setzt die Zeit auf 0 zurück</w:t>
+      </w:r>
+      <w:r>
+        <w:t>, wenn</w:t>
+      </w:r>
+      <w:r>
+        <w:t xml:space="preserve"> im Zustand STOPPED</w:t>
+      </w:r>
+    </w:p>
+    <w:p>
+      <w:r>
+        <w:t>Nicht zulässige Bedienaktionen haben keine Auswirkung auf den Programmablauf</w:t>
+      </w:r>
+      <w:r>
+        <w:t xml:space="preserve"> (siehe Debugging und Tes</w:t>
+      </w:r>
+      <w:r>
+        <w:t>t</w:t>
+      </w:r>
+      <w:r>
+        <w:t>ing)</w:t>
+      </w:r>
+    </w:p>
+    <w:p>
+      <w:pPr>
+        <w:pageBreakBefore/>
         <w:rPr>
           <w:b/>
           <w:bCs/>
         </w:rPr>
-        <w:t>*T</w:t>
-      </w:r>
+      </w:pPr>
       <w:r>
         <w:rPr>
           <w:b/>
           <w:bCs/>
         </w:rPr>
-        <w:t xml:space="preserve"> </w:t>
-      </w:r>
-      <w:r>
-        <w:t>(Zeile 95 bis 98)</w:t>
-      </w:r>
-    </w:p>
-    <w:p>
-      <w:pPr>
-        <w:pStyle w:val="Listenabsatz"/>
-        <w:numPr>
-          <w:ilvl w:val="0"/>
-          <w:numId w:val="2"/>
-        </w:numPr>
-      </w:pPr>
-      <w:r>
-        <w:t>Das Hauptprogramm (</w:t>
-      </w:r>
-      <w:proofErr w:type="spellStart"/>
-      <w:r>
-        <w:t>main</w:t>
-      </w:r>
-      <w:proofErr w:type="spellEnd"/>
-      <w:r>
-        <w:t>) übernimmt:</w:t>
-      </w:r>
-    </w:p>
-    <w:p>
-      <w:pPr>
-        <w:pStyle w:val="Listenabsatz"/>
-        <w:numPr>
-          <w:ilvl w:val="1"/>
-          <w:numId w:val="2"/>
-        </w:numPr>
-      </w:pPr>
-      <w:proofErr w:type="spellStart"/>
-      <w:r>
         <w:lastRenderedPageBreak/>
-        <w:t>Tasterabfrage</w:t>
-      </w:r>
-      <w:proofErr w:type="spellEnd"/>
-    </w:p>
-    <w:p>
-      <w:pPr>
-        <w:pStyle w:val="Listenabsatz"/>
-        <w:numPr>
-          <w:ilvl w:val="1"/>
-          <w:numId w:val="2"/>
-        </w:numPr>
-      </w:pPr>
-      <w:r>
-        <w:t>Zeitberechnung</w:t>
-      </w:r>
-    </w:p>
-    <w:p>
-      <w:pPr>
-        <w:pStyle w:val="Listenabsatz"/>
-        <w:numPr>
-          <w:ilvl w:val="1"/>
-          <w:numId w:val="2"/>
-        </w:numPr>
-      </w:pPr>
-      <w:r>
-        <w:t>Anzeige auf dem LCD</w:t>
-      </w:r>
-    </w:p>
-    <w:p>
-      <w:pPr>
-        <w:pStyle w:val="Listenabsatz"/>
-        <w:numPr>
-          <w:ilvl w:val="1"/>
-          <w:numId w:val="2"/>
-        </w:numPr>
-      </w:pPr>
-      <w:r>
-        <w:t>Visualisierung der Zeit</w:t>
-      </w:r>
-      <w:r>
-        <w:t xml:space="preserve"> durch Balken</w:t>
-      </w:r>
-    </w:p>
-    <w:p>
+        <w:t>Debugging</w:t>
+      </w:r>
       <w:r>
         <w:rPr>
           <w:b/>
           <w:bCs/>
         </w:rPr>
-        <w:t xml:space="preserve">Bedienung: </w:t>
-      </w:r>
-      <w:r>
-        <w:t>(</w:t>
-      </w:r>
-      <w:r>
-        <w:t xml:space="preserve">Siehe </w:t>
-      </w:r>
-      <w:r>
-        <w:t xml:space="preserve">auch </w:t>
-      </w:r>
-      <w:r>
-        <w:t>Tabelle</w:t>
-      </w:r>
-      <w:r>
-        <w:t xml:space="preserve"> 1)</w:t>
-      </w:r>
-    </w:p>
-    <w:p>
-      <w:pPr>
-        <w:pStyle w:val="Listenabsatz"/>
-        <w:numPr>
-          <w:ilvl w:val="0"/>
-          <w:numId w:val="4"/>
-        </w:numPr>
-      </w:pPr>
-      <w:r>
-        <w:t>Btn1</w:t>
-      </w:r>
-      <w:r>
-        <w:t xml:space="preserve">: </w:t>
-      </w:r>
-      <w:r>
-        <w:t>Startet die Stoppuhr</w:t>
-      </w:r>
-      <w:r>
-        <w:t>, wenn im Zustand CLEAR oder STOPPED</w:t>
-      </w:r>
-    </w:p>
-    <w:p>
-      <w:pPr>
-        <w:pStyle w:val="Listenabsatz"/>
-        <w:numPr>
-          <w:ilvl w:val="0"/>
-          <w:numId w:val="4"/>
-        </w:numPr>
-      </w:pPr>
-      <w:r>
-        <w:t>Btn2</w:t>
-      </w:r>
-      <w:r>
-        <w:t>:</w:t>
-      </w:r>
-      <w:r>
-        <w:t xml:space="preserve"> </w:t>
-      </w:r>
-      <w:r>
-        <w:t>Stoppt die laufende Zeit</w:t>
-      </w:r>
-      <w:r>
-        <w:t xml:space="preserve">, wenn </w:t>
-      </w:r>
-      <w:r>
-        <w:t>im Zustand RUNNING</w:t>
-      </w:r>
-    </w:p>
-    <w:p>
-      <w:pPr>
-        <w:pStyle w:val="Listenabsatz"/>
-        <w:numPr>
-          <w:ilvl w:val="0"/>
-          <w:numId w:val="4"/>
-        </w:numPr>
-      </w:pPr>
-      <w:r>
-        <w:t>Btn3</w:t>
-      </w:r>
-      <w:r>
-        <w:t xml:space="preserve">: </w:t>
-      </w:r>
-      <w:r>
-        <w:t>Setzt die Zeit auf 0 zurück</w:t>
-      </w:r>
-      <w:r>
-        <w:t>, wenn</w:t>
-      </w:r>
-      <w:r>
-        <w:t xml:space="preserve"> im Zustand STOPPED</w:t>
-      </w:r>
-    </w:p>
-    <w:p>
-      <w:pPr>
+        <w:t xml:space="preserve"> und Tests</w:t>
+      </w:r>
+      <w:r>
         <w:rPr>
           <w:b/>
           <w:bCs/>
         </w:rPr>
-      </w:pPr>
-      <w:r>
+        <w:t>:</w:t>
+      </w:r>
+    </w:p>
+    <w:p>
+      <w:pPr>
+        <w:pStyle w:val="Listenabsatz"/>
+        <w:numPr>
+          <w:ilvl w:val="0"/>
+          <w:numId w:val="3"/>
+        </w:numPr>
+      </w:pPr>
+      <w:r>
+        <w:t>Die Funktionsweise der Stoppuhr wurde durch systematisches Testen aller möglichen Tastenkombinationen überprüft.</w:t>
+      </w:r>
+    </w:p>
+    <w:p>
+      <w:pPr>
+        <w:pStyle w:val="Listenabsatz"/>
+        <w:numPr>
+          <w:ilvl w:val="1"/>
+          <w:numId w:val="3"/>
+        </w:numPr>
+      </w:pPr>
+      <w:r>
+        <w:t>Beispiel: Wird Btn2 (Stopp) oder Btn3 (Reset) betätigt, bevor Btn1 (Start) gedrückt wurde, bleibt die Zeit bei 0 s und es erfolgt keine Aktion.</w:t>
+      </w:r>
+    </w:p>
+    <w:p>
+      <w:pPr>
+        <w:pStyle w:val="Listenabsatz"/>
+        <w:numPr>
+          <w:ilvl w:val="0"/>
+          <w:numId w:val="3"/>
+        </w:numPr>
+      </w:pPr>
+      <w:r>
+        <w:t>Eine Taster-Entprellung ist nicht erforderlich, da jeweils nur die erste Erkennung eines Tastendrucks eine Aktion auslöst. Dieses Verhalten wurde auch praktisch getestet.</w:t>
+      </w:r>
+    </w:p>
+    <w:p>
+      <w:pPr>
+        <w:pStyle w:val="Listenabsatz"/>
+        <w:numPr>
+          <w:ilvl w:val="0"/>
+          <w:numId w:val="3"/>
+        </w:numPr>
+      </w:pPr>
+      <w:r>
+        <w:t>Während der Tests wurde festgestellt, dass die Zeitmessung inkonsistent reagiert, wenn mehrere Taster gleichzeitig gedrückt werden.</w:t>
+      </w:r>
+    </w:p>
+    <w:p>
+      <w:pPr>
+        <w:pStyle w:val="Listenabsatz"/>
+        <w:numPr>
+          <w:ilvl w:val="1"/>
+          <w:numId w:val="1"/>
+        </w:numPr>
+      </w:pPr>
+      <w:r>
+        <w:t>Lösung:</w:t>
+      </w:r>
+      <w:r>
+        <w:t xml:space="preserve"> </w:t>
+      </w:r>
+      <w:r>
+        <w:t>Bei gleichzeitiger Betätigung mehrerer Taster wird eine Warnmeldung auf dem LCD angezeigt.</w:t>
+      </w:r>
+      <w:r>
+        <w:t xml:space="preserve"> </w:t>
+      </w:r>
+      <w:r>
+        <w:t>Die Warnung bleibt aktiv, bis wieder genau ein Taster gedrückt wird.</w:t>
+      </w:r>
+      <w:r>
+        <w:t xml:space="preserve"> (Zeile 162 bis 179; Deklaration Zeile 110 bis 112)</w:t>
+      </w:r>
+    </w:p>
+    <w:p>
+      <w:pPr>
         <w:rPr>
           <w:b/>
           <w:bCs/>
         </w:rPr>
-        <w:t>Debugging</w:t>
-      </w:r>
+      </w:pPr>
       <w:r>
         <w:rPr>
           <w:b/>
           <w:bCs/>
         </w:rPr>
-        <w:t xml:space="preserve"> und Tests</w:t>
+        <w:t>Aufgabenverteilung</w:t>
       </w:r>
       <w:r>
         <w:rPr>
@@ -936,103 +1030,47 @@
       </w:r>
     </w:p>
     <w:p>
-      <w:pPr>
-        <w:pStyle w:val="Listenabsatz"/>
-        <w:numPr>
-          <w:ilvl w:val="0"/>
-          <w:numId w:val="3"/>
-        </w:numPr>
-      </w:pPr>
-      <w:r>
-        <w:t>Eine Taster-</w:t>
-      </w:r>
-      <w:proofErr w:type="spellStart"/>
-      <w:r>
-        <w:t>Entprellung</w:t>
-      </w:r>
-      <w:proofErr w:type="spellEnd"/>
-      <w:r>
-        <w:t xml:space="preserve"> ist nicht erforderlich, da jeweils nur die erste Erkennung eines Tastendrucks eine Aktion auslöst.</w:t>
-      </w:r>
-      <w:r>
-        <w:t xml:space="preserve"> </w:t>
-      </w:r>
-      <w:r>
-        <w:t>Dieses Verhalten wurde auch praktisch getestet.</w:t>
-      </w:r>
-    </w:p>
-    <w:p>
-      <w:pPr>
-        <w:pStyle w:val="Listenabsatz"/>
-        <w:numPr>
-          <w:ilvl w:val="0"/>
-          <w:numId w:val="3"/>
-        </w:numPr>
-      </w:pPr>
-      <w:r>
-        <w:t>Die Funktionsweise der Stoppuhr wurde durch systematisches Testen aller möglichen Tastenkombinationen überprüft.</w:t>
-      </w:r>
-    </w:p>
-    <w:p>
-      <w:pPr>
-        <w:pStyle w:val="Listenabsatz"/>
-        <w:numPr>
-          <w:ilvl w:val="1"/>
-          <w:numId w:val="3"/>
-        </w:numPr>
-      </w:pPr>
-      <w:r>
-        <w:t>Beispiel: Wird Btn2 (Stopp) oder Btn3 (</w:t>
-      </w:r>
-      <w:proofErr w:type="spellStart"/>
-      <w:r>
-        <w:t>Reset</w:t>
-      </w:r>
-      <w:proofErr w:type="spellEnd"/>
-      <w:r>
-        <w:t>) betätigt, bevor Btn1 (Start) gedrückt wurde, bleibt die Zeit bei 0 s und es erfolgt keine Aktion.</w:t>
-      </w:r>
-    </w:p>
-    <w:p>
-      <w:pPr>
-        <w:pStyle w:val="Listenabsatz"/>
-        <w:numPr>
-          <w:ilvl w:val="0"/>
-          <w:numId w:val="3"/>
-        </w:numPr>
-      </w:pPr>
-      <w:r>
-        <w:t>Während der Tests wurde festgestellt, dass die Zeitmessung inkonsistent reagiert, wenn mehrere Taster gleichzeitig gedrückt werden.</w:t>
-      </w:r>
-    </w:p>
-    <w:p>
-      <w:pPr>
-        <w:pStyle w:val="Listenabsatz"/>
-        <w:numPr>
-          <w:ilvl w:val="1"/>
-          <w:numId w:val="1"/>
-        </w:numPr>
-      </w:pPr>
-      <w:r>
-        <w:t>Lösung:</w:t>
-      </w:r>
-      <w:r>
-        <w:t xml:space="preserve"> </w:t>
-      </w:r>
-      <w:r>
-        <w:t>Bei gleichzeitiger Betätigung mehrerer Taster wird eine Warnmeldung auf dem LCD angezeigt.</w:t>
-      </w:r>
-      <w:r>
-        <w:t xml:space="preserve"> </w:t>
-      </w:r>
-      <w:r>
-        <w:t>Die Warnung bleibt aktiv, bis wieder genau ein Taster gedrückt wird.</w:t>
-      </w:r>
-      <w:r>
-        <w:t xml:space="preserve"> </w:t>
-      </w:r>
-      <w:r>
-        <w:t>wird (Zeile 162 bis 179; Deklaration Zeile 110 bis 112)</w:t>
+      <w:r>
+        <w:t xml:space="preserve">Die Grundideen (z.B. </w:t>
+      </w:r>
+      <w:r>
+        <w:t xml:space="preserve">Art der Visualisierung, </w:t>
+      </w:r>
+      <w:r>
+        <w:t xml:space="preserve">Bedienung, </w:t>
+      </w:r>
+      <w:r>
+        <w:t>Zus</w:t>
+      </w:r>
+      <w:r>
+        <w:t>tände als Enumeration</w:t>
+      </w:r>
+      <w:r>
+        <w:t>) wurden mit der gesamten Gruppe abgestimmt</w:t>
+      </w:r>
+      <w:r>
+        <w:t xml:space="preserve">. Die Umsetzung als Code und das Beheben der sich dann ergebenden Probleme erfolgten durch </w:t>
+      </w:r>
+      <w:r>
+        <w:t>Ina Cirpka und Lu</w:t>
+      </w:r>
+      <w:r>
+        <w:t>c</w:t>
+      </w:r>
+      <w:r>
+        <w:t>as</w:t>
+      </w:r>
+      <w:r>
+        <w:t xml:space="preserve"> Vianden</w:t>
+      </w:r>
+      <w:r>
+        <w:t xml:space="preserve">. Da wir nur ein PCB-Board hatten und das Programm trotz Bemühungen ohnehin nur auf einem Rechner lief </w:t>
+      </w:r>
+      <w:r>
+        <w:t xml:space="preserve">haben wir in Präsenz </w:t>
+      </w:r>
+      <w:r>
+        <w:t>alles jeweils zu zweit bearbeitet.</w:t>
       </w:r>
     </w:p>
     <w:p>
@@ -1047,28 +1085,6 @@
           <w:b/>
           <w:bCs/>
         </w:rPr>
-        <w:t>Aufgabenverteilung</w:t>
-      </w:r>
-      <w:r>
-        <w:rPr>
-          <w:b/>
-          <w:bCs/>
-        </w:rPr>
-        <w:t>:</w:t>
-      </w:r>
-    </w:p>
-    <w:p>
-      <w:pPr>
-        <w:rPr>
-          <w:b/>
-          <w:bCs/>
-        </w:rPr>
-      </w:pPr>
-      <w:r>
-        <w:rPr>
-          <w:b/>
-          <w:bCs/>
-        </w:rPr>
         <w:t>Feedback:</w:t>
       </w:r>
     </w:p>
@@ -1081,6 +1097,18 @@
         </w:numPr>
       </w:pPr>
       <w:r>
+        <w:t>Mit mehreren PCB-Boards pro Gruppe wären wir in der Aufgabenverteilung flexibler und möglicherweise effizienter gewesen</w:t>
+      </w:r>
+    </w:p>
+    <w:p>
+      <w:pPr>
+        <w:pStyle w:val="Listenabsatz"/>
+        <w:numPr>
+          <w:ilvl w:val="0"/>
+          <w:numId w:val="5"/>
+        </w:numPr>
+      </w:pPr>
+      <w:r>
         <w:t>Einrichten und zurechtfinden in Programm zeitau</w:t>
       </w:r>
       <w:r>
@@ -1095,8 +1123,17 @@
       <w:r>
         <w:t>ig</w:t>
       </w:r>
-      <w:r>
-        <w:t xml:space="preserve"> -&gt; deswegen Dokument</w:t>
+    </w:p>
+    <w:p>
+      <w:pPr>
+        <w:pStyle w:val="Listenabsatz"/>
+        <w:numPr>
+          <w:ilvl w:val="0"/>
+          <w:numId w:val="7"/>
+        </w:numPr>
+      </w:pPr>
+      <w:r>
+        <w:t>deswegen Dokument</w:t>
       </w:r>
       <w:r>
         <w:t xml:space="preserve"> „</w:t>
@@ -1109,6 +1146,21 @@
       </w:r>
       <w:r>
         <w:t xml:space="preserve"> erstellt</w:t>
+      </w:r>
+    </w:p>
+    <w:p>
+      <w:pPr>
+        <w:pStyle w:val="Listenabsatz"/>
+        <w:numPr>
+          <w:ilvl w:val="0"/>
+          <w:numId w:val="7"/>
+        </w:numPr>
+      </w:pPr>
+      <w:r>
+        <w:t xml:space="preserve">erstmal </w:t>
+      </w:r>
+      <w:r>
+        <w:t>für unsere Gruppe aber möglicherweise auch für die nächsten Semester?</w:t>
       </w:r>
     </w:p>
     <w:p/>
@@ -1353,9 +1405,158 @@
     </w:lvl>
   </w:abstractNum>
   <w:abstractNum w:abstractNumId="2" w15:restartNumberingAfterBreak="0">
+    <w:nsid w:val="1EAB3493"/>
+    <w:multiLevelType w:val="multilevel"/>
+    <w:tmpl w:val="359C0BD2"/>
+    <w:lvl w:ilvl="0">
+      <w:start w:val="1"/>
+      <w:numFmt w:val="bullet"/>
+      <w:lvlText w:val=""/>
+      <w:lvlJc w:val="left"/>
+      <w:pPr>
+        <w:tabs>
+          <w:tab w:val="num" w:pos="720"/>
+        </w:tabs>
+        <w:ind w:left="720" w:hanging="360"/>
+      </w:pPr>
+      <w:rPr>
+        <w:rFonts w:ascii="Symbol" w:hAnsi="Symbol" w:hint="default"/>
+        <w:sz w:val="20"/>
+      </w:rPr>
+    </w:lvl>
+    <w:lvl w:ilvl="1" w:tentative="1">
+      <w:start w:val="1"/>
+      <w:numFmt w:val="bullet"/>
+      <w:lvlText w:val="o"/>
+      <w:lvlJc w:val="left"/>
+      <w:pPr>
+        <w:tabs>
+          <w:tab w:val="num" w:pos="1440"/>
+        </w:tabs>
+        <w:ind w:left="1440" w:hanging="360"/>
+      </w:pPr>
+      <w:rPr>
+        <w:rFonts w:ascii="Courier New" w:hAnsi="Courier New" w:hint="default"/>
+        <w:sz w:val="20"/>
+      </w:rPr>
+    </w:lvl>
+    <w:lvl w:ilvl="2" w:tentative="1">
+      <w:start w:val="1"/>
+      <w:numFmt w:val="bullet"/>
+      <w:lvlText w:val=""/>
+      <w:lvlJc w:val="left"/>
+      <w:pPr>
+        <w:tabs>
+          <w:tab w:val="num" w:pos="2160"/>
+        </w:tabs>
+        <w:ind w:left="2160" w:hanging="360"/>
+      </w:pPr>
+      <w:rPr>
+        <w:rFonts w:ascii="Wingdings" w:hAnsi="Wingdings" w:hint="default"/>
+        <w:sz w:val="20"/>
+      </w:rPr>
+    </w:lvl>
+    <w:lvl w:ilvl="3" w:tentative="1">
+      <w:start w:val="1"/>
+      <w:numFmt w:val="bullet"/>
+      <w:lvlText w:val=""/>
+      <w:lvlJc w:val="left"/>
+      <w:pPr>
+        <w:tabs>
+          <w:tab w:val="num" w:pos="2880"/>
+        </w:tabs>
+        <w:ind w:left="2880" w:hanging="360"/>
+      </w:pPr>
+      <w:rPr>
+        <w:rFonts w:ascii="Wingdings" w:hAnsi="Wingdings" w:hint="default"/>
+        <w:sz w:val="20"/>
+      </w:rPr>
+    </w:lvl>
+    <w:lvl w:ilvl="4" w:tentative="1">
+      <w:start w:val="1"/>
+      <w:numFmt w:val="bullet"/>
+      <w:lvlText w:val=""/>
+      <w:lvlJc w:val="left"/>
+      <w:pPr>
+        <w:tabs>
+          <w:tab w:val="num" w:pos="3600"/>
+        </w:tabs>
+        <w:ind w:left="3600" w:hanging="360"/>
+      </w:pPr>
+      <w:rPr>
+        <w:rFonts w:ascii="Wingdings" w:hAnsi="Wingdings" w:hint="default"/>
+        <w:sz w:val="20"/>
+      </w:rPr>
+    </w:lvl>
+    <w:lvl w:ilvl="5" w:tentative="1">
+      <w:start w:val="1"/>
+      <w:numFmt w:val="bullet"/>
+      <w:lvlText w:val=""/>
+      <w:lvlJc w:val="left"/>
+      <w:pPr>
+        <w:tabs>
+          <w:tab w:val="num" w:pos="4320"/>
+        </w:tabs>
+        <w:ind w:left="4320" w:hanging="360"/>
+      </w:pPr>
+      <w:rPr>
+        <w:rFonts w:ascii="Wingdings" w:hAnsi="Wingdings" w:hint="default"/>
+        <w:sz w:val="20"/>
+      </w:rPr>
+    </w:lvl>
+    <w:lvl w:ilvl="6" w:tentative="1">
+      <w:start w:val="1"/>
+      <w:numFmt w:val="bullet"/>
+      <w:lvlText w:val=""/>
+      <w:lvlJc w:val="left"/>
+      <w:pPr>
+        <w:tabs>
+          <w:tab w:val="num" w:pos="5040"/>
+        </w:tabs>
+        <w:ind w:left="5040" w:hanging="360"/>
+      </w:pPr>
+      <w:rPr>
+        <w:rFonts w:ascii="Wingdings" w:hAnsi="Wingdings" w:hint="default"/>
+        <w:sz w:val="20"/>
+      </w:rPr>
+    </w:lvl>
+    <w:lvl w:ilvl="7" w:tentative="1">
+      <w:start w:val="1"/>
+      <w:numFmt w:val="bullet"/>
+      <w:lvlText w:val=""/>
+      <w:lvlJc w:val="left"/>
+      <w:pPr>
+        <w:tabs>
+          <w:tab w:val="num" w:pos="5760"/>
+        </w:tabs>
+        <w:ind w:left="5760" w:hanging="360"/>
+      </w:pPr>
+      <w:rPr>
+        <w:rFonts w:ascii="Wingdings" w:hAnsi="Wingdings" w:hint="default"/>
+        <w:sz w:val="20"/>
+      </w:rPr>
+    </w:lvl>
+    <w:lvl w:ilvl="8" w:tentative="1">
+      <w:start w:val="1"/>
+      <w:numFmt w:val="bullet"/>
+      <w:lvlText w:val=""/>
+      <w:lvlJc w:val="left"/>
+      <w:pPr>
+        <w:tabs>
+          <w:tab w:val="num" w:pos="6480"/>
+        </w:tabs>
+        <w:ind w:left="6480" w:hanging="360"/>
+      </w:pPr>
+      <w:rPr>
+        <w:rFonts w:ascii="Wingdings" w:hAnsi="Wingdings" w:hint="default"/>
+        <w:sz w:val="20"/>
+      </w:rPr>
+    </w:lvl>
+  </w:abstractNum>
+  <w:abstractNum w:abstractNumId="3" w15:restartNumberingAfterBreak="0">
     <w:nsid w:val="26F82B04"/>
     <w:multiLevelType w:val="hybridMultilevel"/>
-    <w:tmpl w:val="C84CC2B4"/>
+    <w:tmpl w:val="7916D240"/>
     <w:lvl w:ilvl="0" w:tplc="04070001">
       <w:start w:val="1"/>
       <w:numFmt w:val="bullet"/>
@@ -1465,7 +1666,7 @@
       </w:rPr>
     </w:lvl>
   </w:abstractNum>
-  <w:abstractNum w:abstractNumId="3" w15:restartNumberingAfterBreak="0">
+  <w:abstractNum w:abstractNumId="4" w15:restartNumberingAfterBreak="0">
     <w:nsid w:val="32C14250"/>
     <w:multiLevelType w:val="hybridMultilevel"/>
     <w:tmpl w:val="7452018C"/>
@@ -1578,7 +1779,120 @@
       </w:rPr>
     </w:lvl>
   </w:abstractNum>
-  <w:abstractNum w:abstractNumId="4" w15:restartNumberingAfterBreak="0">
+  <w:abstractNum w:abstractNumId="5" w15:restartNumberingAfterBreak="0">
+    <w:nsid w:val="43380EAC"/>
+    <w:multiLevelType w:val="hybridMultilevel"/>
+    <w:tmpl w:val="FFB684C8"/>
+    <w:lvl w:ilvl="0" w:tplc="0407000B">
+      <w:start w:val="1"/>
+      <w:numFmt w:val="bullet"/>
+      <w:lvlText w:val=""/>
+      <w:lvlJc w:val="left"/>
+      <w:pPr>
+        <w:ind w:left="1068" w:hanging="360"/>
+      </w:pPr>
+      <w:rPr>
+        <w:rFonts w:ascii="Wingdings" w:hAnsi="Wingdings" w:hint="default"/>
+      </w:rPr>
+    </w:lvl>
+    <w:lvl w:ilvl="1" w:tplc="04070003" w:tentative="1">
+      <w:start w:val="1"/>
+      <w:numFmt w:val="bullet"/>
+      <w:lvlText w:val="o"/>
+      <w:lvlJc w:val="left"/>
+      <w:pPr>
+        <w:ind w:left="1788" w:hanging="360"/>
+      </w:pPr>
+      <w:rPr>
+        <w:rFonts w:ascii="Courier New" w:hAnsi="Courier New" w:cs="Courier New" w:hint="default"/>
+      </w:rPr>
+    </w:lvl>
+    <w:lvl w:ilvl="2" w:tplc="04070005" w:tentative="1">
+      <w:start w:val="1"/>
+      <w:numFmt w:val="bullet"/>
+      <w:lvlText w:val=""/>
+      <w:lvlJc w:val="left"/>
+      <w:pPr>
+        <w:ind w:left="2508" w:hanging="360"/>
+      </w:pPr>
+      <w:rPr>
+        <w:rFonts w:ascii="Wingdings" w:hAnsi="Wingdings" w:hint="default"/>
+      </w:rPr>
+    </w:lvl>
+    <w:lvl w:ilvl="3" w:tplc="04070001" w:tentative="1">
+      <w:start w:val="1"/>
+      <w:numFmt w:val="bullet"/>
+      <w:lvlText w:val=""/>
+      <w:lvlJc w:val="left"/>
+      <w:pPr>
+        <w:ind w:left="3228" w:hanging="360"/>
+      </w:pPr>
+      <w:rPr>
+        <w:rFonts w:ascii="Symbol" w:hAnsi="Symbol" w:hint="default"/>
+      </w:rPr>
+    </w:lvl>
+    <w:lvl w:ilvl="4" w:tplc="04070003" w:tentative="1">
+      <w:start w:val="1"/>
+      <w:numFmt w:val="bullet"/>
+      <w:lvlText w:val="o"/>
+      <w:lvlJc w:val="left"/>
+      <w:pPr>
+        <w:ind w:left="3948" w:hanging="360"/>
+      </w:pPr>
+      <w:rPr>
+        <w:rFonts w:ascii="Courier New" w:hAnsi="Courier New" w:cs="Courier New" w:hint="default"/>
+      </w:rPr>
+    </w:lvl>
+    <w:lvl w:ilvl="5" w:tplc="04070005" w:tentative="1">
+      <w:start w:val="1"/>
+      <w:numFmt w:val="bullet"/>
+      <w:lvlText w:val=""/>
+      <w:lvlJc w:val="left"/>
+      <w:pPr>
+        <w:ind w:left="4668" w:hanging="360"/>
+      </w:pPr>
+      <w:rPr>
+        <w:rFonts w:ascii="Wingdings" w:hAnsi="Wingdings" w:hint="default"/>
+      </w:rPr>
+    </w:lvl>
+    <w:lvl w:ilvl="6" w:tplc="04070001" w:tentative="1">
+      <w:start w:val="1"/>
+      <w:numFmt w:val="bullet"/>
+      <w:lvlText w:val=""/>
+      <w:lvlJc w:val="left"/>
+      <w:pPr>
+        <w:ind w:left="5388" w:hanging="360"/>
+      </w:pPr>
+      <w:rPr>
+        <w:rFonts w:ascii="Symbol" w:hAnsi="Symbol" w:hint="default"/>
+      </w:rPr>
+    </w:lvl>
+    <w:lvl w:ilvl="7" w:tplc="04070003" w:tentative="1">
+      <w:start w:val="1"/>
+      <w:numFmt w:val="bullet"/>
+      <w:lvlText w:val="o"/>
+      <w:lvlJc w:val="left"/>
+      <w:pPr>
+        <w:ind w:left="6108" w:hanging="360"/>
+      </w:pPr>
+      <w:rPr>
+        <w:rFonts w:ascii="Courier New" w:hAnsi="Courier New" w:cs="Courier New" w:hint="default"/>
+      </w:rPr>
+    </w:lvl>
+    <w:lvl w:ilvl="8" w:tplc="04070005" w:tentative="1">
+      <w:start w:val="1"/>
+      <w:numFmt w:val="bullet"/>
+      <w:lvlText w:val=""/>
+      <w:lvlJc w:val="left"/>
+      <w:pPr>
+        <w:ind w:left="6828" w:hanging="360"/>
+      </w:pPr>
+      <w:rPr>
+        <w:rFonts w:ascii="Wingdings" w:hAnsi="Wingdings" w:hint="default"/>
+      </w:rPr>
+    </w:lvl>
+  </w:abstractNum>
+  <w:abstractNum w:abstractNumId="6" w15:restartNumberingAfterBreak="0">
     <w:nsid w:val="483850A9"/>
     <w:multiLevelType w:val="hybridMultilevel"/>
     <w:tmpl w:val="F2986B3A"/>
@@ -1692,19 +2006,25 @@
     </w:lvl>
   </w:abstractNum>
   <w:num w:numId="1" w16cid:durableId="1708065683">
-    <w:abstractNumId w:val="4"/>
+    <w:abstractNumId w:val="6"/>
   </w:num>
   <w:num w:numId="2" w16cid:durableId="1755662021">
-    <w:abstractNumId w:val="2"/>
+    <w:abstractNumId w:val="3"/>
   </w:num>
   <w:num w:numId="3" w16cid:durableId="1921981262">
-    <w:abstractNumId w:val="3"/>
+    <w:abstractNumId w:val="4"/>
   </w:num>
   <w:num w:numId="4" w16cid:durableId="146898505">
     <w:abstractNumId w:val="1"/>
   </w:num>
   <w:num w:numId="5" w16cid:durableId="710345610">
     <w:abstractNumId w:val="0"/>
+  </w:num>
+  <w:num w:numId="6" w16cid:durableId="1211923049">
+    <w:abstractNumId w:val="2"/>
+  </w:num>
+  <w:num w:numId="7" w16cid:durableId="967396848">
+    <w:abstractNumId w:val="5"/>
   </w:num>
 </w:numbering>
 </file>

</xml_diff>